<commit_message>
change static express file
</commit_message>
<xml_diff>
--- a/documentation/Doku.docx
+++ b/documentation/Doku.docx
@@ -7321,16 +7321,165 @@
           <w:rFonts w:ascii="Roboto" w:hAnsi="Roboto"/>
         </w:rPr>
       </w:pPr>
-      <w:r>
-        <w:rPr>
-          <w:rFonts w:ascii="Roboto" w:hAnsi="Roboto"/>
-        </w:rPr>
-        <w:t>http://shibbythemes.com/psd-freebies/surfersco-psd-template/</w:t>
-      </w:r>
-      <w:r>
-        <w:rPr>
-          <w:rFonts w:ascii="Roboto" w:hAnsi="Roboto"/>
-        </w:rPr>
+      <w:hyperlink r:id="rId7" w:history="1">
+        <w:r>
+          <w:rPr>
+            <w:rStyle w:val="Hyperlink"/>
+            <w:rFonts w:ascii="Roboto" w:hAnsi="Roboto"/>
+          </w:rPr>
+          <w:t>http://shibbythemes.com/psd-freebies/surfer</w:t>
+        </w:r>
+        <w:r>
+          <w:rPr>
+            <w:rStyle w:val="Hyperlink"/>
+            <w:rFonts w:ascii="Roboto" w:hAnsi="Roboto"/>
+          </w:rPr>
+          <w:t>s</w:t>
+        </w:r>
+        <w:r>
+          <w:rPr>
+            <w:rStyle w:val="Hyperlink"/>
+            <w:rFonts w:ascii="Roboto" w:hAnsi="Roboto"/>
+          </w:rPr>
+          <w:t>co-psd-template/</w:t>
+        </w:r>
+      </w:hyperlink>
+    </w:p>
+    <w:p>
+      <w:pPr>
+        <w:pStyle w:val="berschrift2"/>
+        <w:rPr>
+          <w:rFonts w:ascii="Roboto" w:hAnsi="Roboto"/>
+        </w:rPr>
+      </w:pPr>
+      <w:r>
+        <w:rPr>
+          <w:rFonts w:ascii="Roboto" w:hAnsi="Roboto"/>
+        </w:rPr>
+        <w:t>Designvorlage</w:t>
+      </w:r>
+    </w:p>
+    <w:p>
+      <w:pPr>
+        <w:rPr>
+          <w:rFonts w:ascii="Roboto" w:hAnsi="Roboto"/>
+        </w:rPr>
+      </w:pPr>
+      <w:r>
+        <w:rPr>
+          <w:rFonts w:ascii="Roboto" w:hAnsi="Roboto"/>
+        </w:rPr>
+        <w:t>Die Designvorlage wurde nicht, wie ursprünglich angedacht</w:t>
+      </w:r>
+      <w:r>
+        <w:rPr>
+          <w:rFonts w:ascii="Roboto" w:hAnsi="Roboto"/>
+        </w:rPr>
+        <w:t>,</w:t>
+      </w:r>
+      <w:r>
+        <w:rPr>
+          <w:rFonts w:ascii="Roboto" w:hAnsi="Roboto"/>
+        </w:rPr>
+        <w:t xml:space="preserve"> von unserer Designerin Maru Cruz geliefert. Aus zeittechnischen Gründen mussten wir auf eine alternative </w:t>
+      </w:r>
+      <w:r>
+        <w:rPr>
+          <w:rFonts w:ascii="Roboto" w:hAnsi="Roboto"/>
+        </w:rPr>
+        <w:t xml:space="preserve">zurückgreifen. </w:t>
+      </w:r>
+      <w:r>
+        <w:rPr>
+          <w:rFonts w:ascii="Roboto" w:hAnsi="Roboto"/>
+        </w:rPr>
+        <w:t xml:space="preserve">Unser Partner in Kalifornien fand im Internet eine </w:t>
+      </w:r>
+      <w:proofErr w:type="spellStart"/>
+      <w:r>
+        <w:rPr>
+          <w:rFonts w:ascii="Roboto" w:hAnsi="Roboto"/>
+        </w:rPr>
+        <w:t>Photoshopvorlage</w:t>
+      </w:r>
+      <w:proofErr w:type="spellEnd"/>
+      <w:r>
+        <w:rPr>
+          <w:rFonts w:ascii="Roboto" w:hAnsi="Roboto"/>
+        </w:rPr>
+        <w:t>, die ihm sehr zusagt hat.</w:t>
+      </w:r>
+    </w:p>
+    <w:p>
+      <w:pPr>
+        <w:rPr>
+          <w:rFonts w:ascii="Roboto" w:hAnsi="Roboto"/>
+          <w:highlight w:val="yellow"/>
+        </w:rPr>
+      </w:pPr>
+      <w:r>
+        <w:rPr>
+          <w:rFonts w:ascii="Roboto" w:hAnsi="Roboto"/>
+          <w:highlight w:val="yellow"/>
+        </w:rPr>
+        <w:t>Siehe Anhang</w:t>
+      </w:r>
+    </w:p>
+    <w:p>
+      <w:pPr>
+        <w:rPr>
+          <w:rFonts w:ascii="Roboto" w:hAnsi="Roboto"/>
+        </w:rPr>
+      </w:pPr>
+      <w:r>
+        <w:rPr>
+          <w:rFonts w:ascii="Roboto" w:hAnsi="Roboto"/>
+        </w:rPr>
+        <w:t xml:space="preserve">Dieses Design konnte sehr gut auf unsere Bedürfnisse angepasst werden und lieferte gleichzeitig </w:t>
+      </w:r>
+      <w:r>
+        <w:rPr>
+          <w:rFonts w:ascii="Roboto" w:hAnsi="Roboto"/>
+        </w:rPr>
+        <w:t>bereits die wichtigsten Elemente.</w:t>
+      </w:r>
+    </w:p>
+    <w:p>
+      <w:r>
+        <w:rPr>
+          <w:rFonts w:ascii="Roboto" w:hAnsi="Roboto"/>
+        </w:rPr>
+        <w:t xml:space="preserve">Das komplette Design wurde von Luisa Costa entwickelt und für den Bootstrap-Grid </w:t>
+      </w:r>
+      <w:proofErr w:type="spellStart"/>
+      <w:r>
+        <w:rPr>
+          <w:rFonts w:ascii="Roboto" w:hAnsi="Roboto"/>
+        </w:rPr>
+        <w:t>gelayert</w:t>
+      </w:r>
+      <w:proofErr w:type="spellEnd"/>
+      <w:r>
+        <w:rPr>
+          <w:rFonts w:ascii="Roboto" w:hAnsi="Roboto"/>
+        </w:rPr>
+        <w:t xml:space="preserve"> und organisiert</w:t>
+      </w:r>
+      <w:r>
+        <w:rPr>
+          <w:rFonts w:ascii="Roboto" w:hAnsi="Roboto"/>
+        </w:rPr>
+        <w:t>, was konkret bedeutet, dass sämtliche Elemente wunderbar in den Bootstrap-Grid passen s</w:t>
+      </w:r>
+      <w:bookmarkStart w:id="31" w:name="_GoBack"/>
+      <w:bookmarkEnd w:id="31"/>
+      <w:r>
+        <w:rPr>
+          <w:rFonts w:ascii="Roboto" w:hAnsi="Roboto"/>
+        </w:rPr>
+        <w:t>.</w:t>
+      </w:r>
+      <w:r>
         <w:br w:type="page"/>
       </w:r>
     </w:p>
@@ -7341,7 +7490,7 @@
           <w:rFonts w:ascii="Roboto" w:hAnsi="Roboto"/>
         </w:rPr>
       </w:pPr>
-      <w:bookmarkStart w:id="31" w:name="_Toc501572391"/>
+      <w:bookmarkStart w:id="32" w:name="_Toc501572391"/>
       <w:r>
         <w:rPr>
           <w:rFonts w:ascii="Roboto" w:hAnsi="Roboto"/>
@@ -7349,7 +7498,7 @@
         <w:lastRenderedPageBreak/>
         <w:t>Umsetzung HTML</w:t>
       </w:r>
-      <w:bookmarkEnd w:id="31"/>
+      <w:bookmarkEnd w:id="32"/>
       <w:r>
         <w:rPr>
           <w:rFonts w:ascii="Roboto" w:hAnsi="Roboto"/>
@@ -7436,7 +7585,7 @@
           <w:rFonts w:ascii="Roboto" w:hAnsi="Roboto"/>
         </w:rPr>
       </w:pPr>
-      <w:bookmarkStart w:id="32" w:name="_Toc501572392"/>
+      <w:bookmarkStart w:id="33" w:name="_Toc501572392"/>
       <w:proofErr w:type="spellStart"/>
       <w:r>
         <w:rPr>
@@ -7444,7 +7593,7 @@
         </w:rPr>
         <w:t>Gridsystem</w:t>
       </w:r>
-      <w:bookmarkEnd w:id="32"/>
+      <w:bookmarkEnd w:id="33"/>
       <w:proofErr w:type="spellEnd"/>
     </w:p>
     <w:p>
@@ -7755,14 +7904,14 @@
           <w:rFonts w:ascii="Roboto" w:hAnsi="Roboto"/>
         </w:rPr>
       </w:pPr>
-      <w:bookmarkStart w:id="33" w:name="_Toc501572393"/>
+      <w:bookmarkStart w:id="34" w:name="_Toc501572393"/>
       <w:r>
         <w:rPr>
           <w:rFonts w:ascii="Roboto" w:hAnsi="Roboto"/>
         </w:rPr>
         <w:t>Spalten in der Desktopansicht</w:t>
       </w:r>
-      <w:bookmarkEnd w:id="33"/>
+      <w:bookmarkEnd w:id="34"/>
     </w:p>
     <w:p>
       <w:pPr>
@@ -7780,78 +7929,6 @@
             <wp:extent cx="5760720" cy="335915"/>
             <wp:effectExtent l="0" t="0" r="0" b="6985"/>
             <wp:docPr id="1" name="Grafik 1"/>
-            <wp:cNvGraphicFramePr>
-              <a:graphicFrameLocks xmlns:a="http://schemas.openxmlformats.org/drawingml/2006/main" noChangeAspect="1"/>
-            </wp:cNvGraphicFramePr>
-            <a:graphic xmlns:a="http://schemas.openxmlformats.org/drawingml/2006/main">
-              <a:graphicData uri="http://schemas.openxmlformats.org/drawingml/2006/picture">
-                <pic:pic xmlns:pic="http://schemas.openxmlformats.org/drawingml/2006/picture">
-                  <pic:nvPicPr>
-                    <pic:cNvPr id="1" name=""/>
-                    <pic:cNvPicPr/>
-                  </pic:nvPicPr>
-                  <pic:blipFill>
-                    <a:blip r:embed="rId7"/>
-                    <a:stretch>
-                      <a:fillRect/>
-                    </a:stretch>
-                  </pic:blipFill>
-                  <pic:spPr>
-                    <a:xfrm>
-                      <a:off x="0" y="0"/>
-                      <a:ext cx="5760720" cy="335915"/>
-                    </a:xfrm>
-                    <a:prstGeom prst="rect">
-                      <a:avLst/>
-                    </a:prstGeom>
-                  </pic:spPr>
-                </pic:pic>
-              </a:graphicData>
-            </a:graphic>
-          </wp:inline>
-        </w:drawing>
-      </w:r>
-    </w:p>
-    <w:p>
-      <w:pPr>
-        <w:pStyle w:val="berschrift3"/>
-        <w:rPr>
-          <w:rFonts w:ascii="Roboto" w:hAnsi="Roboto"/>
-        </w:rPr>
-      </w:pPr>
-      <w:bookmarkStart w:id="34" w:name="_Toc501572394"/>
-      <w:r>
-        <w:rPr>
-          <w:rFonts w:ascii="Roboto" w:hAnsi="Roboto"/>
-        </w:rPr>
-        <w:t xml:space="preserve">Spalten </w:t>
-      </w:r>
-      <w:r>
-        <w:rPr>
-          <w:rFonts w:ascii="Roboto" w:hAnsi="Roboto"/>
-        </w:rPr>
-        <w:t>in der Mobileansicht</w:t>
-      </w:r>
-      <w:bookmarkEnd w:id="34"/>
-    </w:p>
-    <w:p>
-      <w:pPr>
-        <w:pStyle w:val="berschrift3"/>
-        <w:rPr>
-          <w:rFonts w:ascii="Roboto" w:hAnsi="Roboto"/>
-        </w:rPr>
-      </w:pPr>
-      <w:bookmarkStart w:id="35" w:name="_Toc501572395"/>
-      <w:r>
-        <w:rPr>
-          <w:rFonts w:ascii="Roboto" w:hAnsi="Roboto"/>
-          <w:noProof/>
-        </w:rPr>
-        <w:drawing>
-          <wp:inline distT="0" distB="0" distL="0" distR="0" wp14:anchorId="46325C4C" wp14:editId="11CC91BD">
-            <wp:extent cx="2590800" cy="874631"/>
-            <wp:effectExtent l="0" t="0" r="0" b="1905"/>
-            <wp:docPr id="2" name="Grafik 2"/>
             <wp:cNvGraphicFramePr>
               <a:graphicFrameLocks xmlns:a="http://schemas.openxmlformats.org/drawingml/2006/main" noChangeAspect="1"/>
             </wp:cNvGraphicFramePr>
@@ -7871,7 +7948,7 @@
                   <pic:spPr>
                     <a:xfrm>
                       <a:off x="0" y="0"/>
-                      <a:ext cx="2610572" cy="881306"/>
+                      <a:ext cx="5760720" cy="335915"/>
                     </a:xfrm>
                     <a:prstGeom prst="rect">
                       <a:avLst/>
@@ -7883,6 +7960,27 @@
           </wp:inline>
         </w:drawing>
       </w:r>
+    </w:p>
+    <w:p>
+      <w:pPr>
+        <w:pStyle w:val="berschrift3"/>
+        <w:rPr>
+          <w:rFonts w:ascii="Roboto" w:hAnsi="Roboto"/>
+        </w:rPr>
+      </w:pPr>
+      <w:bookmarkStart w:id="35" w:name="_Toc501572394"/>
+      <w:r>
+        <w:rPr>
+          <w:rFonts w:ascii="Roboto" w:hAnsi="Roboto"/>
+        </w:rPr>
+        <w:t xml:space="preserve">Spalten </w:t>
+      </w:r>
+      <w:r>
+        <w:rPr>
+          <w:rFonts w:ascii="Roboto" w:hAnsi="Roboto"/>
+        </w:rPr>
+        <w:t>in der Mobileansicht</w:t>
+      </w:r>
       <w:bookmarkEnd w:id="35"/>
     </w:p>
     <w:p>
@@ -7892,116 +7990,17 @@
           <w:rFonts w:ascii="Roboto" w:hAnsi="Roboto"/>
         </w:rPr>
       </w:pPr>
-    </w:p>
-    <w:p>
-      <w:pPr>
-        <w:pStyle w:val="berschrift3"/>
-        <w:rPr>
-          <w:rFonts w:ascii="Roboto" w:hAnsi="Roboto"/>
-        </w:rPr>
-      </w:pPr>
-    </w:p>
-    <w:p>
-      <w:pPr>
-        <w:pStyle w:val="berschrift2"/>
-        <w:rPr>
-          <w:rFonts w:ascii="Roboto" w:hAnsi="Roboto"/>
-        </w:rPr>
-      </w:pPr>
-      <w:r>
-        <w:rPr>
-          <w:rFonts w:ascii="Roboto" w:hAnsi="Roboto"/>
-        </w:rPr>
-        <w:br/>
-      </w:r>
-      <w:r>
-        <w:rPr>
-          <w:rFonts w:ascii="Roboto" w:hAnsi="Roboto"/>
-        </w:rPr>
-        <w:br/>
-      </w:r>
-    </w:p>
-    <w:p>
-      <w:pPr>
-        <w:rPr>
-          <w:rFonts w:ascii="Roboto" w:eastAsiaTheme="majorEastAsia" w:hAnsi="Roboto" w:cstheme="majorBidi"/>
-          <w:color w:val="2F5496" w:themeColor="accent1" w:themeShade="BF"/>
-          <w:sz w:val="26"/>
-          <w:szCs w:val="26"/>
-        </w:rPr>
-      </w:pPr>
-      <w:r>
-        <w:rPr>
-          <w:rFonts w:ascii="Roboto" w:hAnsi="Roboto"/>
-        </w:rPr>
-        <w:br w:type="page"/>
-      </w:r>
-    </w:p>
-    <w:p>
-      <w:pPr>
-        <w:pStyle w:val="berschrift2"/>
-        <w:rPr>
-          <w:rFonts w:ascii="Roboto" w:hAnsi="Roboto"/>
-        </w:rPr>
-      </w:pPr>
-      <w:bookmarkStart w:id="36" w:name="_Toc501572396"/>
-      <w:r>
-        <w:rPr>
-          <w:rFonts w:ascii="Roboto" w:hAnsi="Roboto"/>
-        </w:rPr>
-        <w:lastRenderedPageBreak/>
-        <w:t>Formulare</w:t>
-      </w:r>
-      <w:bookmarkEnd w:id="36"/>
-    </w:p>
-    <w:p>
-      <w:pPr>
-        <w:rPr>
-          <w:rFonts w:ascii="Roboto" w:hAnsi="Roboto"/>
-        </w:rPr>
-      </w:pPr>
-      <w:r>
-        <w:rPr>
-          <w:rFonts w:ascii="Roboto" w:hAnsi="Roboto"/>
-        </w:rPr>
-        <w:t xml:space="preserve">Wer schon einmal von Grund auf ein Formular mittels CSS gestaltet hat kennt die Problematik mit verschiedenen Browser. Jedes Browser-CSS rendert die Formularelemente wieder auf seine eigene Art und Weise. Bootstrap schafft auch hier Abhilfe </w:t>
-      </w:r>
-      <w:r>
-        <w:rPr>
-          <w:rFonts w:ascii="Roboto" w:hAnsi="Roboto"/>
-        </w:rPr>
-        <w:t xml:space="preserve">und hat alle gängigen Formularelemente schon für uns gestaltet. </w:t>
-      </w:r>
-    </w:p>
-    <w:p>
-      <w:pPr>
-        <w:rPr>
-          <w:rFonts w:ascii="Roboto" w:hAnsi="Roboto"/>
-        </w:rPr>
-      </w:pPr>
-      <w:r>
-        <w:rPr>
-          <w:rFonts w:ascii="Roboto" w:hAnsi="Roboto"/>
-        </w:rPr>
-        <w:t>Für den Entwickler ist es anschliessen ein Leichtes das standardisierte Formulare seinen Wünschen entsprechend anzupassen.</w:t>
-      </w:r>
-    </w:p>
-    <w:p>
-      <w:pPr>
-        <w:rPr>
-          <w:rFonts w:ascii="Roboto" w:hAnsi="Roboto"/>
-        </w:rPr>
-      </w:pPr>
+      <w:bookmarkStart w:id="36" w:name="_Toc501572395"/>
       <w:r>
         <w:rPr>
           <w:rFonts w:ascii="Roboto" w:hAnsi="Roboto"/>
           <w:noProof/>
         </w:rPr>
         <w:drawing>
-          <wp:inline distT="0" distB="0" distL="0" distR="0" wp14:anchorId="533AB50C" wp14:editId="7ABE855B">
-            <wp:extent cx="3448050" cy="2204061"/>
-            <wp:effectExtent l="0" t="0" r="0" b="6350"/>
-            <wp:docPr id="3" name="Grafik 3"/>
+          <wp:inline distT="0" distB="0" distL="0" distR="0" wp14:anchorId="46325C4C" wp14:editId="11CC91BD">
+            <wp:extent cx="2590800" cy="874631"/>
+            <wp:effectExtent l="0" t="0" r="0" b="1905"/>
+            <wp:docPr id="2" name="Grafik 2"/>
             <wp:cNvGraphicFramePr>
               <a:graphicFrameLocks xmlns:a="http://schemas.openxmlformats.org/drawingml/2006/main" noChangeAspect="1"/>
             </wp:cNvGraphicFramePr>
@@ -8021,7 +8020,7 @@
                   <pic:spPr>
                     <a:xfrm>
                       <a:off x="0" y="0"/>
-                      <a:ext cx="3468679" cy="2217248"/>
+                      <a:ext cx="2610572" cy="881306"/>
                     </a:xfrm>
                     <a:prstGeom prst="rect">
                       <a:avLst/>
@@ -8033,9 +8032,19 @@
           </wp:inline>
         </w:drawing>
       </w:r>
-    </w:p>
-    <w:p>
-      <w:pPr>
+      <w:bookmarkEnd w:id="36"/>
+    </w:p>
+    <w:p>
+      <w:pPr>
+        <w:pStyle w:val="berschrift3"/>
+        <w:rPr>
+          <w:rFonts w:ascii="Roboto" w:hAnsi="Roboto"/>
+        </w:rPr>
+      </w:pPr>
+    </w:p>
+    <w:p>
+      <w:pPr>
+        <w:pStyle w:val="berschrift3"/>
         <w:rPr>
           <w:rFonts w:ascii="Roboto" w:hAnsi="Roboto"/>
         </w:rPr>
@@ -8048,12 +8057,49 @@
           <w:rFonts w:ascii="Roboto" w:hAnsi="Roboto"/>
         </w:rPr>
       </w:pPr>
-      <w:bookmarkStart w:id="37" w:name="_Toc501572397"/>
-      <w:r>
-        <w:rPr>
-          <w:rFonts w:ascii="Roboto" w:hAnsi="Roboto"/>
-        </w:rPr>
-        <w:t>Tabellen</w:t>
+      <w:r>
+        <w:rPr>
+          <w:rFonts w:ascii="Roboto" w:hAnsi="Roboto"/>
+        </w:rPr>
+        <w:br/>
+      </w:r>
+      <w:r>
+        <w:rPr>
+          <w:rFonts w:ascii="Roboto" w:hAnsi="Roboto"/>
+        </w:rPr>
+        <w:br/>
+      </w:r>
+    </w:p>
+    <w:p>
+      <w:pPr>
+        <w:rPr>
+          <w:rFonts w:ascii="Roboto" w:eastAsiaTheme="majorEastAsia" w:hAnsi="Roboto" w:cstheme="majorBidi"/>
+          <w:color w:val="2F5496" w:themeColor="accent1" w:themeShade="BF"/>
+          <w:sz w:val="26"/>
+          <w:szCs w:val="26"/>
+        </w:rPr>
+      </w:pPr>
+      <w:r>
+        <w:rPr>
+          <w:rFonts w:ascii="Roboto" w:hAnsi="Roboto"/>
+        </w:rPr>
+        <w:br w:type="page"/>
+      </w:r>
+    </w:p>
+    <w:p>
+      <w:pPr>
+        <w:pStyle w:val="berschrift2"/>
+        <w:rPr>
+          <w:rFonts w:ascii="Roboto" w:hAnsi="Roboto"/>
+        </w:rPr>
+      </w:pPr>
+      <w:bookmarkStart w:id="37" w:name="_Toc501572396"/>
+      <w:r>
+        <w:rPr>
+          <w:rFonts w:ascii="Roboto" w:hAnsi="Roboto"/>
+        </w:rPr>
+        <w:lastRenderedPageBreak/>
+        <w:t>Formulare</w:t>
       </w:r>
       <w:bookmarkEnd w:id="37"/>
     </w:p>
@@ -8067,53 +8113,26 @@
         <w:rPr>
           <w:rFonts w:ascii="Roboto" w:hAnsi="Roboto"/>
         </w:rPr>
-        <w:t xml:space="preserve">Ebenso wie bei den Formularen hat </w:t>
-      </w:r>
-      <w:proofErr w:type="spellStart"/>
-      <w:r>
-        <w:rPr>
-          <w:rFonts w:ascii="Roboto" w:hAnsi="Roboto"/>
-        </w:rPr>
-        <w:t>Boostrap</w:t>
-      </w:r>
-      <w:proofErr w:type="spellEnd"/>
-      <w:r>
-        <w:rPr>
-          <w:rFonts w:ascii="Roboto" w:hAnsi="Roboto"/>
-        </w:rPr>
-        <w:t xml:space="preserve"> auch Tab</w:t>
-      </w:r>
-      <w:r>
-        <w:rPr>
-          <w:rFonts w:ascii="Roboto" w:hAnsi="Roboto"/>
-        </w:rPr>
-        <w:t>e</w:t>
-      </w:r>
-      <w:r>
-        <w:rPr>
-          <w:rFonts w:ascii="Roboto" w:hAnsi="Roboto"/>
-        </w:rPr>
-        <w:t xml:space="preserve">llen </w:t>
-      </w:r>
-      <w:r>
-        <w:rPr>
-          <w:rFonts w:ascii="Roboto" w:hAnsi="Roboto"/>
-        </w:rPr>
-        <w:t>in diversen Variationen gestaltet. Der massgebende Vorteil dieser Tabellen ist, dass mittels einer Klasse «responsive-</w:t>
-      </w:r>
-      <w:proofErr w:type="spellStart"/>
-      <w:r>
-        <w:rPr>
-          <w:rFonts w:ascii="Roboto" w:hAnsi="Roboto"/>
-        </w:rPr>
-        <w:t>table</w:t>
-      </w:r>
-      <w:proofErr w:type="spellEnd"/>
-      <w:r>
-        <w:rPr>
-          <w:rFonts w:ascii="Roboto" w:hAnsi="Roboto"/>
-        </w:rPr>
-        <w:t>» die Tabellen auf der Mobileansicht eine horizontalen Scroll Balken erhalten.</w:t>
+        <w:t xml:space="preserve">Wer schon einmal von Grund auf ein Formular mittels CSS gestaltet hat kennt die Problematik mit verschiedenen Browser. Jedes Browser-CSS rendert die Formularelemente wieder auf seine eigene Art und Weise. Bootstrap schafft auch hier Abhilfe </w:t>
+      </w:r>
+      <w:r>
+        <w:rPr>
+          <w:rFonts w:ascii="Roboto" w:hAnsi="Roboto"/>
+        </w:rPr>
+        <w:t xml:space="preserve">und hat alle gängigen Formularelemente schon für uns gestaltet. </w:t>
+      </w:r>
+    </w:p>
+    <w:p>
+      <w:pPr>
+        <w:rPr>
+          <w:rFonts w:ascii="Roboto" w:hAnsi="Roboto"/>
+        </w:rPr>
+      </w:pPr>
+      <w:r>
+        <w:rPr>
+          <w:rFonts w:ascii="Roboto" w:hAnsi="Roboto"/>
+        </w:rPr>
+        <w:t>Für den Entwickler ist es anschliessen ein Leichtes das standardisierte Formulare seinen Wünschen entsprechend anzupassen.</w:t>
       </w:r>
     </w:p>
     <w:p>
@@ -8128,10 +8147,10 @@
           <w:noProof/>
         </w:rPr>
         <w:drawing>
-          <wp:inline distT="0" distB="0" distL="0" distR="0" wp14:anchorId="7D1D24DF" wp14:editId="226DD112">
-            <wp:extent cx="3384917" cy="2047875"/>
-            <wp:effectExtent l="0" t="0" r="6350" b="0"/>
-            <wp:docPr id="4" name="Grafik 4"/>
+          <wp:inline distT="0" distB="0" distL="0" distR="0" wp14:anchorId="533AB50C" wp14:editId="7ABE855B">
+            <wp:extent cx="3448050" cy="2204061"/>
+            <wp:effectExtent l="0" t="0" r="0" b="6350"/>
+            <wp:docPr id="3" name="Grafik 3"/>
             <wp:cNvGraphicFramePr>
               <a:graphicFrameLocks xmlns:a="http://schemas.openxmlformats.org/drawingml/2006/main" noChangeAspect="1"/>
             </wp:cNvGraphicFramePr>
@@ -8151,7 +8170,7 @@
                   <pic:spPr>
                     <a:xfrm>
                       <a:off x="0" y="0"/>
-                      <a:ext cx="3399736" cy="2056840"/>
+                      <a:ext cx="3468679" cy="2217248"/>
                     </a:xfrm>
                     <a:prstGeom prst="rect">
                       <a:avLst/>
@@ -8166,169 +8185,85 @@
     </w:p>
     <w:p>
       <w:pPr>
+        <w:rPr>
+          <w:rFonts w:ascii="Roboto" w:hAnsi="Roboto"/>
+        </w:rPr>
+      </w:pPr>
+    </w:p>
+    <w:p>
+      <w:pPr>
         <w:pStyle w:val="berschrift2"/>
         <w:rPr>
-          <w:rStyle w:val="IntensiveHervorhebung"/>
-          <w:rFonts w:ascii="Roboto" w:hAnsi="Roboto"/>
-          <w:i w:val="0"/>
-        </w:rPr>
-      </w:pPr>
-    </w:p>
-    <w:p>
-      <w:pPr>
-        <w:rPr>
-          <w:rStyle w:val="IntensiveHervorhebung"/>
-          <w:rFonts w:ascii="Roboto" w:eastAsiaTheme="majorEastAsia" w:hAnsi="Roboto" w:cstheme="majorBidi"/>
-          <w:i w:val="0"/>
-          <w:sz w:val="26"/>
-          <w:szCs w:val="26"/>
-        </w:rPr>
-      </w:pPr>
-      <w:r>
-        <w:rPr>
-          <w:rStyle w:val="IntensiveHervorhebung"/>
-          <w:rFonts w:ascii="Roboto" w:hAnsi="Roboto"/>
-          <w:i w:val="0"/>
-        </w:rPr>
-        <w:br w:type="page"/>
-      </w:r>
-    </w:p>
-    <w:p>
-      <w:pPr>
-        <w:pStyle w:val="berschrift2"/>
-        <w:rPr>
-          <w:rStyle w:val="IntensiveHervorhebung"/>
-          <w:rFonts w:ascii="Roboto" w:hAnsi="Roboto"/>
-          <w:i w:val="0"/>
-        </w:rPr>
-      </w:pPr>
-      <w:bookmarkStart w:id="38" w:name="_Toc501572398"/>
-      <w:r>
-        <w:rPr>
-          <w:rStyle w:val="IntensiveHervorhebung"/>
-          <w:rFonts w:ascii="Roboto" w:hAnsi="Roboto"/>
-          <w:i w:val="0"/>
-        </w:rPr>
-        <w:lastRenderedPageBreak/>
-        <w:t>Java</w:t>
-      </w:r>
-      <w:r>
-        <w:rPr>
-          <w:rStyle w:val="IntensiveHervorhebung"/>
-          <w:rFonts w:ascii="Roboto" w:hAnsi="Roboto"/>
-          <w:i w:val="0"/>
-        </w:rPr>
-        <w:t>-</w:t>
+          <w:rFonts w:ascii="Roboto" w:hAnsi="Roboto"/>
+        </w:rPr>
+      </w:pPr>
+      <w:bookmarkStart w:id="38" w:name="_Toc501572397"/>
+      <w:r>
+        <w:rPr>
+          <w:rFonts w:ascii="Roboto" w:hAnsi="Roboto"/>
+        </w:rPr>
+        <w:t>Tabellen</w:t>
+      </w:r>
+      <w:bookmarkEnd w:id="38"/>
+    </w:p>
+    <w:p>
+      <w:pPr>
+        <w:rPr>
+          <w:rFonts w:ascii="Roboto" w:hAnsi="Roboto"/>
+        </w:rPr>
+      </w:pPr>
+      <w:r>
+        <w:rPr>
+          <w:rFonts w:ascii="Roboto" w:hAnsi="Roboto"/>
+        </w:rPr>
+        <w:t xml:space="preserve">Ebenso wie bei den Formularen hat </w:t>
       </w:r>
       <w:proofErr w:type="spellStart"/>
       <w:r>
         <w:rPr>
-          <w:rStyle w:val="IntensiveHervorhebung"/>
-          <w:rFonts w:ascii="Roboto" w:hAnsi="Roboto"/>
-          <w:i w:val="0"/>
-        </w:rPr>
-        <w:t>Sc</w:t>
-      </w:r>
-      <w:r>
-        <w:rPr>
-          <w:rStyle w:val="IntensiveHervorhebung"/>
-          <w:rFonts w:ascii="Roboto" w:hAnsi="Roboto"/>
-          <w:i w:val="0"/>
-        </w:rPr>
-        <w:t>ript</w:t>
-      </w:r>
-      <w:bookmarkEnd w:id="38"/>
+          <w:rFonts w:ascii="Roboto" w:hAnsi="Roboto"/>
+        </w:rPr>
+        <w:t>Boostrap</w:t>
+      </w:r>
       <w:proofErr w:type="spellEnd"/>
-    </w:p>
-    <w:p>
-      <w:pPr>
-        <w:rPr>
-          <w:rFonts w:ascii="Roboto" w:hAnsi="Roboto"/>
-        </w:rPr>
-      </w:pPr>
-      <w:r>
-        <w:rPr>
-          <w:rFonts w:ascii="Roboto" w:hAnsi="Roboto"/>
-        </w:rPr>
-        <w:t>Im Bereich Java-</w:t>
+      <w:r>
+        <w:rPr>
+          <w:rFonts w:ascii="Roboto" w:hAnsi="Roboto"/>
+        </w:rPr>
+        <w:t xml:space="preserve"> auch Tab</w:t>
+      </w:r>
+      <w:r>
+        <w:rPr>
+          <w:rFonts w:ascii="Roboto" w:hAnsi="Roboto"/>
+        </w:rPr>
+        <w:t>e</w:t>
+      </w:r>
+      <w:r>
+        <w:rPr>
+          <w:rFonts w:ascii="Roboto" w:hAnsi="Roboto"/>
+        </w:rPr>
+        <w:t xml:space="preserve">llen </w:t>
+      </w:r>
+      <w:r>
+        <w:rPr>
+          <w:rFonts w:ascii="Roboto" w:hAnsi="Roboto"/>
+        </w:rPr>
+        <w:t>in diversen Variationen gestaltet. Der massgebende Vorteil dieser Tabellen ist, dass mittels einer Klasse «responsive-</w:t>
       </w:r>
       <w:proofErr w:type="spellStart"/>
       <w:r>
         <w:rPr>
           <w:rFonts w:ascii="Roboto" w:hAnsi="Roboto"/>
         </w:rPr>
-        <w:t>Script</w:t>
+        <w:t>table</w:t>
       </w:r>
       <w:proofErr w:type="spellEnd"/>
       <w:r>
         <w:rPr>
           <w:rFonts w:ascii="Roboto" w:hAnsi="Roboto"/>
         </w:rPr>
-        <w:t xml:space="preserve"> bietet </w:t>
-      </w:r>
-      <w:proofErr w:type="spellStart"/>
-      <w:r>
-        <w:rPr>
-          <w:rFonts w:ascii="Roboto" w:hAnsi="Roboto"/>
-        </w:rPr>
-        <w:t>Boostrap</w:t>
-      </w:r>
-      <w:proofErr w:type="spellEnd"/>
-      <w:r>
-        <w:rPr>
-          <w:rFonts w:ascii="Roboto" w:hAnsi="Roboto"/>
-        </w:rPr>
-        <w:t xml:space="preserve"> ebenfalls einige spannende Komponente</w:t>
-      </w:r>
-      <w:r>
-        <w:rPr>
-          <w:rFonts w:ascii="Roboto" w:hAnsi="Roboto"/>
-        </w:rPr>
-        <w:t>n</w:t>
-      </w:r>
-      <w:r>
-        <w:rPr>
-          <w:rFonts w:ascii="Roboto" w:hAnsi="Roboto"/>
-        </w:rPr>
-        <w:t xml:space="preserve">. Zu der Meistgenutzten dürfte hier mit hoher Wahrscheinlichkeit die Mobile-Navigation gehören. Mittels Breakpoint (siehe weiter Unten) wird die Navigation versteckt und </w:t>
-      </w:r>
-      <w:proofErr w:type="spellStart"/>
-      <w:r>
-        <w:rPr>
-          <w:rFonts w:ascii="Roboto" w:hAnsi="Roboto"/>
-        </w:rPr>
-        <w:t>und</w:t>
-      </w:r>
-      <w:proofErr w:type="spellEnd"/>
-      <w:r>
-        <w:rPr>
-          <w:rFonts w:ascii="Roboto" w:hAnsi="Roboto"/>
-        </w:rPr>
-        <w:t xml:space="preserve"> ein Icon eingeblendet, welches die Navigation per Knopfdruck öffnet.</w:t>
-      </w:r>
-    </w:p>
-    <w:p>
-      <w:pPr>
-        <w:rPr>
-          <w:rFonts w:ascii="Roboto" w:hAnsi="Roboto"/>
-        </w:rPr>
-      </w:pPr>
-    </w:p>
-    <w:p>
-      <w:pPr>
-        <w:pStyle w:val="berschrift3"/>
-        <w:rPr>
-          <w:rFonts w:ascii="Roboto" w:hAnsi="Roboto"/>
-        </w:rPr>
-      </w:pPr>
-      <w:bookmarkStart w:id="39" w:name="_Toc501572399"/>
-      <w:r>
-        <w:rPr>
-          <w:rFonts w:ascii="Roboto" w:hAnsi="Roboto"/>
-        </w:rPr>
-        <w:t>Navigation in der Desktopansicht</w:t>
-      </w:r>
-      <w:bookmarkEnd w:id="39"/>
+        <w:t>» die Tabellen auf der Mobileansicht eine horizontalen Scroll Balken erhalten.</w:t>
+      </w:r>
     </w:p>
     <w:p>
       <w:pPr>
@@ -8342,10 +8277,10 @@
           <w:noProof/>
         </w:rPr>
         <w:drawing>
-          <wp:inline distT="0" distB="0" distL="0" distR="0" wp14:anchorId="0DA7CAFF" wp14:editId="112ED232">
-            <wp:extent cx="5760720" cy="414655"/>
-            <wp:effectExtent l="0" t="0" r="0" b="4445"/>
-            <wp:docPr id="5" name="Grafik 5"/>
+          <wp:inline distT="0" distB="0" distL="0" distR="0" wp14:anchorId="7D1D24DF" wp14:editId="226DD112">
+            <wp:extent cx="3384917" cy="2047875"/>
+            <wp:effectExtent l="0" t="0" r="6350" b="0"/>
+            <wp:docPr id="4" name="Grafik 4"/>
             <wp:cNvGraphicFramePr>
               <a:graphicFrameLocks xmlns:a="http://schemas.openxmlformats.org/drawingml/2006/main" noChangeAspect="1"/>
             </wp:cNvGraphicFramePr>
@@ -8365,7 +8300,7 @@
                   <pic:spPr>
                     <a:xfrm>
                       <a:off x="0" y="0"/>
-                      <a:ext cx="5760720" cy="414655"/>
+                      <a:ext cx="3399736" cy="2056840"/>
                     </a:xfrm>
                     <a:prstGeom prst="rect">
                       <a:avLst/>
@@ -8380,6 +8315,149 @@
     </w:p>
     <w:p>
       <w:pPr>
+        <w:pStyle w:val="berschrift2"/>
+        <w:rPr>
+          <w:rStyle w:val="IntensiveHervorhebung"/>
+          <w:rFonts w:ascii="Roboto" w:hAnsi="Roboto"/>
+          <w:i w:val="0"/>
+        </w:rPr>
+      </w:pPr>
+    </w:p>
+    <w:p>
+      <w:pPr>
+        <w:rPr>
+          <w:rStyle w:val="IntensiveHervorhebung"/>
+          <w:rFonts w:ascii="Roboto" w:eastAsiaTheme="majorEastAsia" w:hAnsi="Roboto" w:cstheme="majorBidi"/>
+          <w:i w:val="0"/>
+          <w:sz w:val="26"/>
+          <w:szCs w:val="26"/>
+        </w:rPr>
+      </w:pPr>
+      <w:r>
+        <w:rPr>
+          <w:rStyle w:val="IntensiveHervorhebung"/>
+          <w:rFonts w:ascii="Roboto" w:hAnsi="Roboto"/>
+          <w:i w:val="0"/>
+        </w:rPr>
+        <w:br w:type="page"/>
+      </w:r>
+    </w:p>
+    <w:p>
+      <w:pPr>
+        <w:pStyle w:val="berschrift2"/>
+        <w:rPr>
+          <w:rStyle w:val="IntensiveHervorhebung"/>
+          <w:rFonts w:ascii="Roboto" w:hAnsi="Roboto"/>
+          <w:i w:val="0"/>
+        </w:rPr>
+      </w:pPr>
+      <w:bookmarkStart w:id="39" w:name="_Toc501572398"/>
+      <w:r>
+        <w:rPr>
+          <w:rStyle w:val="IntensiveHervorhebung"/>
+          <w:rFonts w:ascii="Roboto" w:hAnsi="Roboto"/>
+          <w:i w:val="0"/>
+        </w:rPr>
+        <w:lastRenderedPageBreak/>
+        <w:t>Java</w:t>
+      </w:r>
+      <w:r>
+        <w:rPr>
+          <w:rStyle w:val="IntensiveHervorhebung"/>
+          <w:rFonts w:ascii="Roboto" w:hAnsi="Roboto"/>
+          <w:i w:val="0"/>
+        </w:rPr>
+        <w:t>-</w:t>
+      </w:r>
+      <w:proofErr w:type="spellStart"/>
+      <w:r>
+        <w:rPr>
+          <w:rStyle w:val="IntensiveHervorhebung"/>
+          <w:rFonts w:ascii="Roboto" w:hAnsi="Roboto"/>
+          <w:i w:val="0"/>
+        </w:rPr>
+        <w:t>Sc</w:t>
+      </w:r>
+      <w:r>
+        <w:rPr>
+          <w:rStyle w:val="IntensiveHervorhebung"/>
+          <w:rFonts w:ascii="Roboto" w:hAnsi="Roboto"/>
+          <w:i w:val="0"/>
+        </w:rPr>
+        <w:t>ript</w:t>
+      </w:r>
+      <w:bookmarkEnd w:id="39"/>
+      <w:proofErr w:type="spellEnd"/>
+    </w:p>
+    <w:p>
+      <w:pPr>
+        <w:rPr>
+          <w:rFonts w:ascii="Roboto" w:hAnsi="Roboto"/>
+        </w:rPr>
+      </w:pPr>
+      <w:r>
+        <w:rPr>
+          <w:rFonts w:ascii="Roboto" w:hAnsi="Roboto"/>
+        </w:rPr>
+        <w:t>Im Bereich Java-</w:t>
+      </w:r>
+      <w:proofErr w:type="spellStart"/>
+      <w:r>
+        <w:rPr>
+          <w:rFonts w:ascii="Roboto" w:hAnsi="Roboto"/>
+        </w:rPr>
+        <w:t>Script</w:t>
+      </w:r>
+      <w:proofErr w:type="spellEnd"/>
+      <w:r>
+        <w:rPr>
+          <w:rFonts w:ascii="Roboto" w:hAnsi="Roboto"/>
+        </w:rPr>
+        <w:t xml:space="preserve"> bietet </w:t>
+      </w:r>
+      <w:proofErr w:type="spellStart"/>
+      <w:r>
+        <w:rPr>
+          <w:rFonts w:ascii="Roboto" w:hAnsi="Roboto"/>
+        </w:rPr>
+        <w:t>Boostrap</w:t>
+      </w:r>
+      <w:proofErr w:type="spellEnd"/>
+      <w:r>
+        <w:rPr>
+          <w:rFonts w:ascii="Roboto" w:hAnsi="Roboto"/>
+        </w:rPr>
+        <w:t xml:space="preserve"> ebenfalls einige spannende Komponente</w:t>
+      </w:r>
+      <w:r>
+        <w:rPr>
+          <w:rFonts w:ascii="Roboto" w:hAnsi="Roboto"/>
+        </w:rPr>
+        <w:t>n</w:t>
+      </w:r>
+      <w:r>
+        <w:rPr>
+          <w:rFonts w:ascii="Roboto" w:hAnsi="Roboto"/>
+        </w:rPr>
+        <w:t xml:space="preserve">. Zu der Meistgenutzten dürfte hier mit hoher Wahrscheinlichkeit die Mobile-Navigation gehören. Mittels Breakpoint (siehe weiter Unten) wird die Navigation versteckt und </w:t>
+      </w:r>
+      <w:proofErr w:type="spellStart"/>
+      <w:r>
+        <w:rPr>
+          <w:rFonts w:ascii="Roboto" w:hAnsi="Roboto"/>
+        </w:rPr>
+        <w:t>und</w:t>
+      </w:r>
+      <w:proofErr w:type="spellEnd"/>
+      <w:r>
+        <w:rPr>
+          <w:rFonts w:ascii="Roboto" w:hAnsi="Roboto"/>
+        </w:rPr>
+        <w:t xml:space="preserve"> ein Icon eingeblendet, welches die Navigation per Knopfdruck öffnet.</w:t>
+      </w:r>
+    </w:p>
+    <w:p>
+      <w:pPr>
         <w:rPr>
           <w:rFonts w:ascii="Roboto" w:hAnsi="Roboto"/>
         </w:rPr>
@@ -8392,12 +8470,12 @@
           <w:rFonts w:ascii="Roboto" w:hAnsi="Roboto"/>
         </w:rPr>
       </w:pPr>
-      <w:bookmarkStart w:id="40" w:name="_Toc501572400"/>
-      <w:r>
-        <w:rPr>
-          <w:rFonts w:ascii="Roboto" w:hAnsi="Roboto"/>
-        </w:rPr>
-        <w:t>Navigation in der Mobileansicht</w:t>
+      <w:bookmarkStart w:id="40" w:name="_Toc501572399"/>
+      <w:r>
+        <w:rPr>
+          <w:rFonts w:ascii="Roboto" w:hAnsi="Roboto"/>
+        </w:rPr>
+        <w:t>Navigation in der Desktopansicht</w:t>
       </w:r>
       <w:bookmarkEnd w:id="40"/>
     </w:p>
@@ -8413,10 +8491,10 @@
           <w:noProof/>
         </w:rPr>
         <w:drawing>
-          <wp:inline distT="0" distB="0" distL="0" distR="0" wp14:anchorId="5BD28BE1" wp14:editId="0C73014D">
-            <wp:extent cx="3781425" cy="2200275"/>
-            <wp:effectExtent l="0" t="0" r="9525" b="9525"/>
-            <wp:docPr id="8" name="Grafik 8"/>
+          <wp:inline distT="0" distB="0" distL="0" distR="0" wp14:anchorId="0DA7CAFF" wp14:editId="112ED232">
+            <wp:extent cx="5760720" cy="414655"/>
+            <wp:effectExtent l="0" t="0" r="0" b="4445"/>
+            <wp:docPr id="5" name="Grafik 5"/>
             <wp:cNvGraphicFramePr>
               <a:graphicFrameLocks xmlns:a="http://schemas.openxmlformats.org/drawingml/2006/main" noChangeAspect="1"/>
             </wp:cNvGraphicFramePr>
@@ -8436,6 +8514,77 @@
                   <pic:spPr>
                     <a:xfrm>
                       <a:off x="0" y="0"/>
+                      <a:ext cx="5760720" cy="414655"/>
+                    </a:xfrm>
+                    <a:prstGeom prst="rect">
+                      <a:avLst/>
+                    </a:prstGeom>
+                  </pic:spPr>
+                </pic:pic>
+              </a:graphicData>
+            </a:graphic>
+          </wp:inline>
+        </w:drawing>
+      </w:r>
+    </w:p>
+    <w:p>
+      <w:pPr>
+        <w:rPr>
+          <w:rFonts w:ascii="Roboto" w:hAnsi="Roboto"/>
+        </w:rPr>
+      </w:pPr>
+    </w:p>
+    <w:p>
+      <w:pPr>
+        <w:pStyle w:val="berschrift3"/>
+        <w:rPr>
+          <w:rFonts w:ascii="Roboto" w:hAnsi="Roboto"/>
+        </w:rPr>
+      </w:pPr>
+      <w:bookmarkStart w:id="41" w:name="_Toc501572400"/>
+      <w:r>
+        <w:rPr>
+          <w:rFonts w:ascii="Roboto" w:hAnsi="Roboto"/>
+        </w:rPr>
+        <w:t>Navigation in der Mobileansicht</w:t>
+      </w:r>
+      <w:bookmarkEnd w:id="41"/>
+    </w:p>
+    <w:p>
+      <w:pPr>
+        <w:rPr>
+          <w:rFonts w:ascii="Roboto" w:hAnsi="Roboto"/>
+        </w:rPr>
+      </w:pPr>
+      <w:r>
+        <w:rPr>
+          <w:rFonts w:ascii="Roboto" w:hAnsi="Roboto"/>
+          <w:noProof/>
+        </w:rPr>
+        <w:drawing>
+          <wp:inline distT="0" distB="0" distL="0" distR="0" wp14:anchorId="5BD28BE1" wp14:editId="0C73014D">
+            <wp:extent cx="3781425" cy="2200275"/>
+            <wp:effectExtent l="0" t="0" r="9525" b="9525"/>
+            <wp:docPr id="8" name="Grafik 8"/>
+            <wp:cNvGraphicFramePr>
+              <a:graphicFrameLocks xmlns:a="http://schemas.openxmlformats.org/drawingml/2006/main" noChangeAspect="1"/>
+            </wp:cNvGraphicFramePr>
+            <a:graphic xmlns:a="http://schemas.openxmlformats.org/drawingml/2006/main">
+              <a:graphicData uri="http://schemas.openxmlformats.org/drawingml/2006/picture">
+                <pic:pic xmlns:pic="http://schemas.openxmlformats.org/drawingml/2006/picture">
+                  <pic:nvPicPr>
+                    <pic:cNvPr id="1" name=""/>
+                    <pic:cNvPicPr/>
+                  </pic:nvPicPr>
+                  <pic:blipFill>
+                    <a:blip r:embed="rId13"/>
+                    <a:stretch>
+                      <a:fillRect/>
+                    </a:stretch>
+                  </pic:blipFill>
+                  <pic:spPr>
+                    <a:xfrm>
+                      <a:off x="0" y="0"/>
                       <a:ext cx="3781425" cy="2200275"/>
                     </a:xfrm>
                     <a:prstGeom prst="rect">
@@ -8466,14 +8615,14 @@
           <w:rFonts w:ascii="Roboto" w:hAnsi="Roboto"/>
         </w:rPr>
       </w:pPr>
-      <w:bookmarkStart w:id="41" w:name="_Toc501572401"/>
+      <w:bookmarkStart w:id="42" w:name="_Toc501572401"/>
       <w:r>
         <w:rPr>
           <w:rFonts w:ascii="Roboto" w:hAnsi="Roboto"/>
         </w:rPr>
         <w:t>Breakpoints</w:t>
       </w:r>
-      <w:bookmarkEnd w:id="41"/>
+      <w:bookmarkEnd w:id="42"/>
     </w:p>
     <w:p>
       <w:pPr>
@@ -9122,14 +9271,14 @@
           <w:rFonts w:ascii="Roboto" w:hAnsi="Roboto"/>
         </w:rPr>
       </w:pPr>
-      <w:bookmarkStart w:id="42" w:name="_Toc501572402"/>
+      <w:bookmarkStart w:id="43" w:name="_Toc501572402"/>
       <w:r>
         <w:rPr>
           <w:rFonts w:ascii="Roboto" w:hAnsi="Roboto"/>
         </w:rPr>
         <w:t>Glossar</w:t>
       </w:r>
-      <w:bookmarkEnd w:id="42"/>
+      <w:bookmarkEnd w:id="43"/>
     </w:p>
     <w:p>
       <w:pPr>
@@ -9145,22 +9294,22 @@
           <w:rFonts w:ascii="Roboto" w:hAnsi="Roboto"/>
         </w:rPr>
       </w:pPr>
-      <w:bookmarkStart w:id="43" w:name="_Toc501572403"/>
+      <w:bookmarkStart w:id="44" w:name="_Toc501572403"/>
       <w:r>
         <w:rPr>
           <w:rFonts w:ascii="Roboto" w:hAnsi="Roboto"/>
         </w:rPr>
         <w:t>Quellenverzeichnis</w:t>
       </w:r>
-      <w:bookmarkEnd w:id="43"/>
-    </w:p>
-    <w:p>
-      <w:pPr>
-        <w:rPr>
-          <w:rFonts w:ascii="Roboto" w:hAnsi="Roboto"/>
-        </w:rPr>
-      </w:pPr>
-      <w:hyperlink r:id="rId13" w:history="1">
+      <w:bookmarkEnd w:id="44"/>
+    </w:p>
+    <w:p>
+      <w:pPr>
+        <w:rPr>
+          <w:rFonts w:ascii="Roboto" w:hAnsi="Roboto"/>
+        </w:rPr>
+      </w:pPr>
+      <w:hyperlink r:id="rId14" w:history="1">
         <w:r>
           <w:rPr>
             <w:rStyle w:val="Hyperlink"/>
@@ -9176,7 +9325,7 @@
           <w:rFonts w:ascii="Roboto" w:hAnsi="Roboto"/>
         </w:rPr>
       </w:pPr>
-      <w:hyperlink r:id="rId14" w:history="1">
+      <w:hyperlink r:id="rId15" w:history="1">
         <w:r>
           <w:rPr>
             <w:rStyle w:val="Hyperlink"/>
@@ -9192,7 +9341,7 @@
           <w:rFonts w:ascii="Roboto" w:hAnsi="Roboto"/>
         </w:rPr>
       </w:pPr>
-      <w:hyperlink r:id="rId15" w:history="1">
+      <w:hyperlink r:id="rId16" w:history="1">
         <w:r>
           <w:rPr>
             <w:rStyle w:val="Hyperlink"/>
@@ -9208,7 +9357,7 @@
           <w:rFonts w:ascii="Roboto" w:hAnsi="Roboto"/>
         </w:rPr>
       </w:pPr>
-      <w:hyperlink r:id="rId16" w:history="1">
+      <w:hyperlink r:id="rId17" w:history="1">
         <w:r>
           <w:rPr>
             <w:rStyle w:val="Hyperlink"/>
@@ -9224,7 +9373,7 @@
           <w:rFonts w:ascii="Roboto" w:hAnsi="Roboto"/>
         </w:rPr>
       </w:pPr>
-      <w:hyperlink r:id="rId17" w:history="1">
+      <w:hyperlink r:id="rId18" w:history="1">
         <w:r>
           <w:rPr>
             <w:rStyle w:val="Hyperlink"/>
@@ -9260,8 +9409,6 @@
         </w:rPr>
         <w:t>https://i.pinimg.com/originals/5e/73/50/5e7350d72993e5a67ce66ce29290dd5d.jpg</w:t>
       </w:r>
-      <w:bookmarkStart w:id="44" w:name="_GoBack"/>
-      <w:bookmarkEnd w:id="44"/>
     </w:p>
     <w:sectPr>
       <w:pgSz w:w="11906" w:h="16838" w:code="9"/>
@@ -10626,6 +10773,95 @@
     </w:lvl>
   </w:abstractNum>
   <w:abstractNum w:abstractNumId="12" w15:restartNumberingAfterBreak="0">
+    <w:nsid w:val="4E0D0758"/>
+    <w:multiLevelType w:val="hybridMultilevel"/>
+    <w:tmpl w:val="A080EF88"/>
+    <w:lvl w:ilvl="0" w:tplc="0807000F">
+      <w:start w:val="1"/>
+      <w:numFmt w:val="decimal"/>
+      <w:lvlText w:val="%1."/>
+      <w:lvlJc w:val="left"/>
+      <w:pPr>
+        <w:ind w:left="720" w:hanging="360"/>
+      </w:pPr>
+      <w:rPr>
+        <w:rFonts w:hint="default"/>
+      </w:rPr>
+    </w:lvl>
+    <w:lvl w:ilvl="1" w:tplc="08070019" w:tentative="1">
+      <w:start w:val="1"/>
+      <w:numFmt w:val="lowerLetter"/>
+      <w:lvlText w:val="%2."/>
+      <w:lvlJc w:val="left"/>
+      <w:pPr>
+        <w:ind w:left="1440" w:hanging="360"/>
+      </w:pPr>
+    </w:lvl>
+    <w:lvl w:ilvl="2" w:tplc="0807001B" w:tentative="1">
+      <w:start w:val="1"/>
+      <w:numFmt w:val="lowerRoman"/>
+      <w:lvlText w:val="%3."/>
+      <w:lvlJc w:val="right"/>
+      <w:pPr>
+        <w:ind w:left="2160" w:hanging="180"/>
+      </w:pPr>
+    </w:lvl>
+    <w:lvl w:ilvl="3" w:tplc="0807000F" w:tentative="1">
+      <w:start w:val="1"/>
+      <w:numFmt w:val="decimal"/>
+      <w:lvlText w:val="%4."/>
+      <w:lvlJc w:val="left"/>
+      <w:pPr>
+        <w:ind w:left="2880" w:hanging="360"/>
+      </w:pPr>
+    </w:lvl>
+    <w:lvl w:ilvl="4" w:tplc="08070019" w:tentative="1">
+      <w:start w:val="1"/>
+      <w:numFmt w:val="lowerLetter"/>
+      <w:lvlText w:val="%5."/>
+      <w:lvlJc w:val="left"/>
+      <w:pPr>
+        <w:ind w:left="3600" w:hanging="360"/>
+      </w:pPr>
+    </w:lvl>
+    <w:lvl w:ilvl="5" w:tplc="0807001B" w:tentative="1">
+      <w:start w:val="1"/>
+      <w:numFmt w:val="lowerRoman"/>
+      <w:lvlText w:val="%6."/>
+      <w:lvlJc w:val="right"/>
+      <w:pPr>
+        <w:ind w:left="4320" w:hanging="180"/>
+      </w:pPr>
+    </w:lvl>
+    <w:lvl w:ilvl="6" w:tplc="0807000F" w:tentative="1">
+      <w:start w:val="1"/>
+      <w:numFmt w:val="decimal"/>
+      <w:lvlText w:val="%7."/>
+      <w:lvlJc w:val="left"/>
+      <w:pPr>
+        <w:ind w:left="5040" w:hanging="360"/>
+      </w:pPr>
+    </w:lvl>
+    <w:lvl w:ilvl="7" w:tplc="08070019" w:tentative="1">
+      <w:start w:val="1"/>
+      <w:numFmt w:val="lowerLetter"/>
+      <w:lvlText w:val="%8."/>
+      <w:lvlJc w:val="left"/>
+      <w:pPr>
+        <w:ind w:left="5760" w:hanging="360"/>
+      </w:pPr>
+    </w:lvl>
+    <w:lvl w:ilvl="8" w:tplc="0807001B" w:tentative="1">
+      <w:start w:val="1"/>
+      <w:numFmt w:val="lowerRoman"/>
+      <w:lvlText w:val="%9."/>
+      <w:lvlJc w:val="right"/>
+      <w:pPr>
+        <w:ind w:left="6480" w:hanging="180"/>
+      </w:pPr>
+    </w:lvl>
+  </w:abstractNum>
+  <w:abstractNum w:abstractNumId="13" w15:restartNumberingAfterBreak="0">
     <w:nsid w:val="4EB24077"/>
     <w:multiLevelType w:val="hybridMultilevel"/>
     <w:tmpl w:val="C95C5EBE"/>
@@ -10737,7 +10973,7 @@
       </w:rPr>
     </w:lvl>
   </w:abstractNum>
-  <w:abstractNum w:abstractNumId="13" w15:restartNumberingAfterBreak="0">
+  <w:abstractNum w:abstractNumId="14" w15:restartNumberingAfterBreak="0">
     <w:nsid w:val="59084CF4"/>
     <w:multiLevelType w:val="hybridMultilevel"/>
     <w:tmpl w:val="E02EE3E0"/>
@@ -10850,7 +11086,7 @@
       </w:rPr>
     </w:lvl>
   </w:abstractNum>
-  <w:abstractNum w:abstractNumId="14" w15:restartNumberingAfterBreak="0">
+  <w:abstractNum w:abstractNumId="15" w15:restartNumberingAfterBreak="0">
     <w:nsid w:val="6398133C"/>
     <w:multiLevelType w:val="hybridMultilevel"/>
     <w:tmpl w:val="2224320C"/>
@@ -10963,7 +11199,7 @@
       </w:rPr>
     </w:lvl>
   </w:abstractNum>
-  <w:abstractNum w:abstractNumId="15" w15:restartNumberingAfterBreak="0">
+  <w:abstractNum w:abstractNumId="16" w15:restartNumberingAfterBreak="0">
     <w:nsid w:val="6519452A"/>
     <w:multiLevelType w:val="hybridMultilevel"/>
     <w:tmpl w:val="5C28C7EE"/>
@@ -11076,7 +11312,7 @@
       </w:rPr>
     </w:lvl>
   </w:abstractNum>
-  <w:abstractNum w:abstractNumId="16" w15:restartNumberingAfterBreak="0">
+  <w:abstractNum w:abstractNumId="17" w15:restartNumberingAfterBreak="0">
     <w:nsid w:val="672F377A"/>
     <w:multiLevelType w:val="hybridMultilevel"/>
     <w:tmpl w:val="4AA63F24"/>
@@ -11189,7 +11425,7 @@
       </w:rPr>
     </w:lvl>
   </w:abstractNum>
-  <w:abstractNum w:abstractNumId="17" w15:restartNumberingAfterBreak="0">
+  <w:abstractNum w:abstractNumId="18" w15:restartNumberingAfterBreak="0">
     <w:nsid w:val="701E07B9"/>
     <w:multiLevelType w:val="hybridMultilevel"/>
     <w:tmpl w:val="78E20F1A"/>
@@ -11301,7 +11537,96 @@
       </w:rPr>
     </w:lvl>
   </w:abstractNum>
-  <w:abstractNum w:abstractNumId="18" w15:restartNumberingAfterBreak="0">
+  <w:abstractNum w:abstractNumId="19" w15:restartNumberingAfterBreak="0">
+    <w:nsid w:val="71D9740E"/>
+    <w:multiLevelType w:val="hybridMultilevel"/>
+    <w:tmpl w:val="7110E0F2"/>
+    <w:lvl w:ilvl="0" w:tplc="0807000F">
+      <w:start w:val="1"/>
+      <w:numFmt w:val="decimal"/>
+      <w:lvlText w:val="%1."/>
+      <w:lvlJc w:val="left"/>
+      <w:pPr>
+        <w:ind w:left="720" w:hanging="360"/>
+      </w:pPr>
+      <w:rPr>
+        <w:rFonts w:hint="default"/>
+      </w:rPr>
+    </w:lvl>
+    <w:lvl w:ilvl="1" w:tplc="08070019" w:tentative="1">
+      <w:start w:val="1"/>
+      <w:numFmt w:val="lowerLetter"/>
+      <w:lvlText w:val="%2."/>
+      <w:lvlJc w:val="left"/>
+      <w:pPr>
+        <w:ind w:left="1440" w:hanging="360"/>
+      </w:pPr>
+    </w:lvl>
+    <w:lvl w:ilvl="2" w:tplc="0807001B" w:tentative="1">
+      <w:start w:val="1"/>
+      <w:numFmt w:val="lowerRoman"/>
+      <w:lvlText w:val="%3."/>
+      <w:lvlJc w:val="right"/>
+      <w:pPr>
+        <w:ind w:left="2160" w:hanging="180"/>
+      </w:pPr>
+    </w:lvl>
+    <w:lvl w:ilvl="3" w:tplc="0807000F" w:tentative="1">
+      <w:start w:val="1"/>
+      <w:numFmt w:val="decimal"/>
+      <w:lvlText w:val="%4."/>
+      <w:lvlJc w:val="left"/>
+      <w:pPr>
+        <w:ind w:left="2880" w:hanging="360"/>
+      </w:pPr>
+    </w:lvl>
+    <w:lvl w:ilvl="4" w:tplc="08070019" w:tentative="1">
+      <w:start w:val="1"/>
+      <w:numFmt w:val="lowerLetter"/>
+      <w:lvlText w:val="%5."/>
+      <w:lvlJc w:val="left"/>
+      <w:pPr>
+        <w:ind w:left="3600" w:hanging="360"/>
+      </w:pPr>
+    </w:lvl>
+    <w:lvl w:ilvl="5" w:tplc="0807001B" w:tentative="1">
+      <w:start w:val="1"/>
+      <w:numFmt w:val="lowerRoman"/>
+      <w:lvlText w:val="%6."/>
+      <w:lvlJc w:val="right"/>
+      <w:pPr>
+        <w:ind w:left="4320" w:hanging="180"/>
+      </w:pPr>
+    </w:lvl>
+    <w:lvl w:ilvl="6" w:tplc="0807000F" w:tentative="1">
+      <w:start w:val="1"/>
+      <w:numFmt w:val="decimal"/>
+      <w:lvlText w:val="%7."/>
+      <w:lvlJc w:val="left"/>
+      <w:pPr>
+        <w:ind w:left="5040" w:hanging="360"/>
+      </w:pPr>
+    </w:lvl>
+    <w:lvl w:ilvl="7" w:tplc="08070019" w:tentative="1">
+      <w:start w:val="1"/>
+      <w:numFmt w:val="lowerLetter"/>
+      <w:lvlText w:val="%8."/>
+      <w:lvlJc w:val="left"/>
+      <w:pPr>
+        <w:ind w:left="5760" w:hanging="360"/>
+      </w:pPr>
+    </w:lvl>
+    <w:lvl w:ilvl="8" w:tplc="0807001B" w:tentative="1">
+      <w:start w:val="1"/>
+      <w:numFmt w:val="lowerRoman"/>
+      <w:lvlText w:val="%9."/>
+      <w:lvlJc w:val="right"/>
+      <w:pPr>
+        <w:ind w:left="6480" w:hanging="180"/>
+      </w:pPr>
+    </w:lvl>
+  </w:abstractNum>
+  <w:abstractNum w:abstractNumId="20" w15:restartNumberingAfterBreak="0">
     <w:nsid w:val="74860B7E"/>
     <w:multiLevelType w:val="hybridMultilevel"/>
     <w:tmpl w:val="237465D6"/>
@@ -11413,11 +11738,100 @@
       </w:rPr>
     </w:lvl>
   </w:abstractNum>
+  <w:abstractNum w:abstractNumId="21" w15:restartNumberingAfterBreak="0">
+    <w:nsid w:val="7DB73641"/>
+    <w:multiLevelType w:val="hybridMultilevel"/>
+    <w:tmpl w:val="EB443F5E"/>
+    <w:lvl w:ilvl="0" w:tplc="0807000F">
+      <w:start w:val="1"/>
+      <w:numFmt w:val="decimal"/>
+      <w:lvlText w:val="%1."/>
+      <w:lvlJc w:val="left"/>
+      <w:pPr>
+        <w:ind w:left="720" w:hanging="360"/>
+      </w:pPr>
+      <w:rPr>
+        <w:rFonts w:hint="default"/>
+      </w:rPr>
+    </w:lvl>
+    <w:lvl w:ilvl="1" w:tplc="08070019" w:tentative="1">
+      <w:start w:val="1"/>
+      <w:numFmt w:val="lowerLetter"/>
+      <w:lvlText w:val="%2."/>
+      <w:lvlJc w:val="left"/>
+      <w:pPr>
+        <w:ind w:left="1440" w:hanging="360"/>
+      </w:pPr>
+    </w:lvl>
+    <w:lvl w:ilvl="2" w:tplc="0807001B" w:tentative="1">
+      <w:start w:val="1"/>
+      <w:numFmt w:val="lowerRoman"/>
+      <w:lvlText w:val="%3."/>
+      <w:lvlJc w:val="right"/>
+      <w:pPr>
+        <w:ind w:left="2160" w:hanging="180"/>
+      </w:pPr>
+    </w:lvl>
+    <w:lvl w:ilvl="3" w:tplc="0807000F" w:tentative="1">
+      <w:start w:val="1"/>
+      <w:numFmt w:val="decimal"/>
+      <w:lvlText w:val="%4."/>
+      <w:lvlJc w:val="left"/>
+      <w:pPr>
+        <w:ind w:left="2880" w:hanging="360"/>
+      </w:pPr>
+    </w:lvl>
+    <w:lvl w:ilvl="4" w:tplc="08070019" w:tentative="1">
+      <w:start w:val="1"/>
+      <w:numFmt w:val="lowerLetter"/>
+      <w:lvlText w:val="%5."/>
+      <w:lvlJc w:val="left"/>
+      <w:pPr>
+        <w:ind w:left="3600" w:hanging="360"/>
+      </w:pPr>
+    </w:lvl>
+    <w:lvl w:ilvl="5" w:tplc="0807001B" w:tentative="1">
+      <w:start w:val="1"/>
+      <w:numFmt w:val="lowerRoman"/>
+      <w:lvlText w:val="%6."/>
+      <w:lvlJc w:val="right"/>
+      <w:pPr>
+        <w:ind w:left="4320" w:hanging="180"/>
+      </w:pPr>
+    </w:lvl>
+    <w:lvl w:ilvl="6" w:tplc="0807000F" w:tentative="1">
+      <w:start w:val="1"/>
+      <w:numFmt w:val="decimal"/>
+      <w:lvlText w:val="%7."/>
+      <w:lvlJc w:val="left"/>
+      <w:pPr>
+        <w:ind w:left="5040" w:hanging="360"/>
+      </w:pPr>
+    </w:lvl>
+    <w:lvl w:ilvl="7" w:tplc="08070019" w:tentative="1">
+      <w:start w:val="1"/>
+      <w:numFmt w:val="lowerLetter"/>
+      <w:lvlText w:val="%8."/>
+      <w:lvlJc w:val="left"/>
+      <w:pPr>
+        <w:ind w:left="5760" w:hanging="360"/>
+      </w:pPr>
+    </w:lvl>
+    <w:lvl w:ilvl="8" w:tplc="0807001B" w:tentative="1">
+      <w:start w:val="1"/>
+      <w:numFmt w:val="lowerRoman"/>
+      <w:lvlText w:val="%9."/>
+      <w:lvlJc w:val="right"/>
+      <w:pPr>
+        <w:ind w:left="6480" w:hanging="180"/>
+      </w:pPr>
+    </w:lvl>
+  </w:abstractNum>
   <w:num w:numId="1">
-    <w:abstractNumId w:val="13"/>
+    <w:abstractNumId w:val="14"/>
   </w:num>
   <w:num w:numId="2">
-    <w:abstractNumId w:val="14"/>
+    <w:abstractNumId w:val="15"/>
   </w:num>
   <w:num w:numId="3">
     <w:abstractNumId w:val="5"/>
@@ -11426,13 +11840,13 @@
     <w:abstractNumId w:val="7"/>
   </w:num>
   <w:num w:numId="5">
-    <w:abstractNumId w:val="16"/>
+    <w:abstractNumId w:val="17"/>
   </w:num>
   <w:num w:numId="6">
     <w:abstractNumId w:val="4"/>
   </w:num>
   <w:num w:numId="7">
-    <w:abstractNumId w:val="17"/>
+    <w:abstractNumId w:val="18"/>
   </w:num>
   <w:num w:numId="8">
     <w:abstractNumId w:val="8"/>
@@ -11441,7 +11855,7 @@
     <w:abstractNumId w:val="1"/>
   </w:num>
   <w:num w:numId="10">
-    <w:abstractNumId w:val="12"/>
+    <w:abstractNumId w:val="13"/>
   </w:num>
   <w:num w:numId="11">
     <w:abstractNumId w:val="2"/>
@@ -11453,7 +11867,7 @@
     <w:abstractNumId w:val="11"/>
   </w:num>
   <w:num w:numId="14">
-    <w:abstractNumId w:val="18"/>
+    <w:abstractNumId w:val="20"/>
   </w:num>
   <w:num w:numId="15">
     <w:abstractNumId w:val="3"/>
@@ -11462,13 +11876,22 @@
     <w:abstractNumId w:val="0"/>
   </w:num>
   <w:num w:numId="17">
-    <w:abstractNumId w:val="15"/>
+    <w:abstractNumId w:val="16"/>
   </w:num>
   <w:num w:numId="18">
     <w:abstractNumId w:val="6"/>
   </w:num>
   <w:num w:numId="19">
     <w:abstractNumId w:val="9"/>
+  </w:num>
+  <w:num w:numId="20">
+    <w:abstractNumId w:val="12"/>
+  </w:num>
+  <w:num w:numId="21">
+    <w:abstractNumId w:val="19"/>
+  </w:num>
+  <w:num w:numId="22">
+    <w:abstractNumId w:val="21"/>
   </w:num>
 </w:numbering>
 </file>
@@ -12289,6 +12712,18 @@
       <w:ind w:left="440"/>
     </w:pPr>
   </w:style>
+  <w:style w:type="character" w:styleId="BesuchterLink">
+    <w:name w:val="FollowedHyperlink"/>
+    <w:basedOn w:val="Absatz-Standardschriftart"/>
+    <w:uiPriority w:val="99"/>
+    <w:semiHidden/>
+    <w:unhideWhenUsed/>
+    <w:rsid w:val="00A46674"/>
+    <w:rPr>
+      <w:color w:val="954F72" w:themeColor="followedHyperlink"/>
+      <w:u w:val="single"/>
+    </w:rPr>
+  </w:style>
 </w:styles>
 </file>
 
@@ -12558,7 +12993,7 @@
 </file>
 
 <file path=customXml/itemProps1.xml><?xml version="1.0" encoding="utf-8"?>
-<ds:datastoreItem xmlns:ds="http://schemas.openxmlformats.org/officeDocument/2006/customXml" ds:itemID="{314CFA24-BDB3-4E69-97F2-445B9C0A0901}">
+<ds:datastoreItem xmlns:ds="http://schemas.openxmlformats.org/officeDocument/2006/customXml" ds:itemID="{72C936F6-D47C-410B-97F8-EF5A89546544}">
   <ds:schemaRefs>
     <ds:schemaRef ds:uri="http://schemas.openxmlformats.org/officeDocument/2006/bibliography"/>
   </ds:schemaRefs>

</xml_diff>